<commit_message>
added to sp project section
</commit_message>
<xml_diff>
--- a/notes.docx
+++ b/notes.docx
@@ -185,14 +185,7 @@
           <w:i/>
           <w:iCs/>
         </w:rPr>
-        <w:t>Monthly Power Generation</w:t>
-      </w:r>
-      <w:r>
-        <w:rPr>
-          <w:i/>
-          <w:iCs/>
-        </w:rPr>
-        <w:t xml:space="preserve"> (kWh) </w:t>
+        <w:t xml:space="preserve">Monthly Power Generation (kWh) </w:t>
       </w:r>
       <w:r>
         <w:t xml:space="preserve">had a normal distribution. The result from this determined the target was not normally distributed. </w:t>
@@ -240,6 +233,222 @@
           <w:bCs/>
         </w:rPr>
         <w:t>Use predictions for twelve months to compare results using plots and performance metrics.</w:t>
+      </w:r>
+    </w:p>
+    <w:p>
+      <w:pPr>
+        <w:rPr>
+          <w:b/>
+          <w:bCs/>
+        </w:rPr>
+      </w:pPr>
+    </w:p>
+    <w:p>
+      <w:pPr>
+        <w:rPr>
+          <w:b/>
+          <w:bCs/>
+        </w:rPr>
+      </w:pPr>
+    </w:p>
+    <w:p>
+      <w:r>
+        <w:t xml:space="preserve">The models were used to make predictions for </w:t>
+      </w:r>
+      <w:r>
+        <w:t>the</w:t>
+      </w:r>
+      <w:r>
+        <w:t xml:space="preserve"> twelve-month period</w:t>
+      </w:r>
+      <w:r>
+        <w:t xml:space="preserve"> </w:t>
+      </w:r>
+      <w:r>
+        <w:t>at the end of the dataset</w:t>
+      </w:r>
+      <w:r>
+        <w:t xml:space="preserve">. The predictions from the models were compared using </w:t>
+      </w:r>
+      <w:r>
+        <w:t>three performance metrics: RMSE, MAE and R</w:t>
+      </w:r>
+      <w:r>
+        <w:rPr>
+          <w:vertAlign w:val="superscript"/>
+        </w:rPr>
+        <w:t>2</w:t>
+      </w:r>
+      <w:r>
+        <w:t xml:space="preserve">, the results of these are show in Table x. The LSTM-RNN produced the best values for the RMSE and MAE and the </w:t>
+      </w:r>
+      <w:r>
+        <w:t>second-best</w:t>
+      </w:r>
+      <w:r>
+        <w:t xml:space="preserve"> value </w:t>
+      </w:r>
+      <w:r>
+        <w:t>for the R</w:t>
+      </w:r>
+      <w:r>
+        <w:rPr>
+          <w:vertAlign w:val="superscript"/>
+        </w:rPr>
+        <w:t>2</w:t>
+      </w:r>
+      <w:r>
+        <w:t>, with the SARIMAX II model producing the best R</w:t>
+      </w:r>
+      <w:r>
+        <w:rPr>
+          <w:vertAlign w:val="superscript"/>
+        </w:rPr>
+        <w:t>2</w:t>
+      </w:r>
+      <w:r>
+        <w:t xml:space="preserve"> result. </w:t>
+      </w:r>
+      <w:r>
+        <w:t xml:space="preserve">The model predictions </w:t>
+      </w:r>
+      <w:r>
+        <w:t xml:space="preserve">were also compared using visualisations. Figure x shows </w:t>
+      </w:r>
+      <w:r>
+        <w:t xml:space="preserve">each of the predictions made by the models plotted next to the true power output values for that period. </w:t>
+      </w:r>
+      <w:r>
+        <w:t xml:space="preserve">Both SARIMAX models and XGB model without normalisation have a similar pattern to their predictions that mimics the shape of the true values but overestimates the power outputs for the 04/23 </w:t>
+      </w:r>
+      <w:r>
+        <w:t>–</w:t>
+      </w:r>
+      <w:r>
+        <w:t xml:space="preserve"> </w:t>
+      </w:r>
+      <w:r>
+        <w:t>06/23 and the 08</w:t>
+      </w:r>
+      <w:r>
+        <w:t>/23 months. Normalisation appears to stop the XGB model overestimating the power outputs</w:t>
+      </w:r>
+      <w:r>
+        <w:t>. Th</w:t>
+      </w:r>
+      <w:r>
+        <w:t xml:space="preserve">is </w:t>
+      </w:r>
+      <w:r>
+        <w:t>model gives close estimates of power output up to the 06</w:t>
+      </w:r>
+      <w:r>
+        <w:t>/23, then starts to underestimate. The LSTM-RNN model</w:t>
+      </w:r>
+      <w:r>
+        <w:t xml:space="preserve"> </w:t>
+      </w:r>
+      <w:r>
+        <w:t>produces a curve to estimate the power output</w:t>
+      </w:r>
+      <w:r>
+        <w:t>, following the pattern of the true values less closely than the other models, but gives more accurate predictions</w:t>
+      </w:r>
+      <w:r>
+        <w:t xml:space="preserve"> overall. </w:t>
+      </w:r>
+      <w:r>
+        <w:t xml:space="preserve">Figure </w:t>
+      </w:r>
+      <w:r>
+        <w:t>y show</w:t>
+      </w:r>
+      <w:r>
+        <w:t>s</w:t>
+      </w:r>
+      <w:r>
+        <w:t xml:space="preserve"> linear regression for the predicted </w:t>
+      </w:r>
+      <w:r>
+        <w:t>m</w:t>
+      </w:r>
+      <w:r>
+        <w:t xml:space="preserve">onthly </w:t>
+      </w:r>
+      <w:r>
+        <w:t>p</w:t>
+      </w:r>
+      <w:r>
+        <w:t xml:space="preserve">ower </w:t>
+      </w:r>
+      <w:r>
+        <w:t>o</w:t>
+      </w:r>
+      <w:r>
+        <w:t>utputs compare</w:t>
+      </w:r>
+      <w:r>
+        <w:t>d</w:t>
+      </w:r>
+      <w:r>
+        <w:t xml:space="preserve"> against the </w:t>
+      </w:r>
+      <w:r>
+        <w:t>t</w:t>
+      </w:r>
+      <w:r>
+        <w:t xml:space="preserve">rue </w:t>
+      </w:r>
+      <w:r>
+        <w:t>outputs. The R</w:t>
+      </w:r>
+      <w:r>
+        <w:rPr>
+          <w:vertAlign w:val="superscript"/>
+        </w:rPr>
+        <w:t>2</w:t>
+      </w:r>
+      <w:r>
+        <w:t xml:space="preserve"> values, Table x, correspond to these. The more accurate the model predictions, the closer the points lie to the line. Models appear to make better predictions when the true power output</w:t>
+      </w:r>
+      <w:r>
+        <w:t xml:space="preserve"> is low, these low power output values correspond to the winter months.</w:t>
+      </w:r>
+      <w:r>
+        <w:t xml:space="preserve"> However, the winter months for the test set lie</w:t>
+      </w:r>
+      <w:r>
+        <w:t xml:space="preserve"> the closest</w:t>
+      </w:r>
+      <w:r>
+        <w:t xml:space="preserve"> in time to the end of the training set</w:t>
+      </w:r>
+      <w:r>
+        <w:t>, which may be</w:t>
+      </w:r>
+      <w:r>
+        <w:t xml:space="preserve"> causing there more accurate predictions. Future work could use different length horizon times</w:t>
+      </w:r>
+      <w:r>
+        <w:t xml:space="preserve"> for a model</w:t>
+      </w:r>
+      <w:r>
+        <w:t xml:space="preserve"> to evaluate</w:t>
+      </w:r>
+      <w:r>
+        <w:t xml:space="preserve"> whe</w:t>
+      </w:r>
+      <w:r>
+        <w:t>ther</w:t>
+      </w:r>
+      <w:r>
+        <w:t xml:space="preserve"> winter months </w:t>
+      </w:r>
+      <w:r>
+        <w:t xml:space="preserve">or </w:t>
+      </w:r>
+      <w:r>
+        <w:t xml:space="preserve">values closer to the end of the training set are predicted more accurately. </w:t>
       </w:r>
     </w:p>
     <w:sectPr>

</xml_diff>